<commit_message>
Pongo las respuestas del ayudante en las preguntas
</commit_message>
<xml_diff>
--- a/preguntas.docx
+++ b/preguntas.docx
@@ -50,6 +50,23 @@
     <w:p>
       <w:pPr>
         <w:pStyle w:val="Prrafodelista"/>
+        <w:ind w:left="360"/>
+        <w:rPr>
+          <w:color w:val="FF0000"/>
+          <w:lang w:val="es-ES"/>
+        </w:rPr>
+      </w:pPr>
+      <w:r>
+        <w:rPr>
+          <w:color w:val="FF0000"/>
+          <w:lang w:val="es-ES"/>
+        </w:rPr>
+        <w:t>General</w:t>
+      </w:r>
+    </w:p>
+    <w:p>
+      <w:pPr>
+        <w:pStyle w:val="Prrafodelista"/>
         <w:numPr>
           <w:ilvl w:val="0"/>
           <w:numId w:val="2"/>
@@ -69,6 +86,23 @@
     <w:p>
       <w:pPr>
         <w:pStyle w:val="Prrafodelista"/>
+        <w:ind w:left="360"/>
+        <w:rPr>
+          <w:color w:val="FF0000"/>
+          <w:lang w:val="es-ES"/>
+        </w:rPr>
+      </w:pPr>
+      <w:r>
+        <w:rPr>
+          <w:color w:val="FF0000"/>
+          <w:lang w:val="es-ES"/>
+        </w:rPr>
+        <w:t>OK</w:t>
+      </w:r>
+    </w:p>
+    <w:p>
+      <w:pPr>
+        <w:pStyle w:val="Prrafodelista"/>
         <w:numPr>
           <w:ilvl w:val="0"/>
           <w:numId w:val="2"/>
@@ -88,13 +122,38 @@
         <w:rPr>
           <w:lang w:val="es-ES"/>
         </w:rPr>
-        <w:t xml:space="preserve"> menos el de Login</w:t>
-      </w:r>
+        <w:t xml:space="preserve"> menos el de </w:t>
+      </w:r>
+      <w:proofErr w:type="spellStart"/>
+      <w:r>
+        <w:rPr>
+          <w:lang w:val="es-ES"/>
+        </w:rPr>
+        <w:t>Login</w:t>
+      </w:r>
+      <w:proofErr w:type="spellEnd"/>
       <w:r>
         <w:rPr>
           <w:lang w:val="es-ES"/>
         </w:rPr>
         <w:t>?</w:t>
+      </w:r>
+    </w:p>
+    <w:p>
+      <w:pPr>
+        <w:pStyle w:val="Prrafodelista"/>
+        <w:ind w:left="360"/>
+        <w:rPr>
+          <w:color w:val="FF0000"/>
+          <w:lang w:val="es-ES"/>
+        </w:rPr>
+      </w:pPr>
+      <w:r>
+        <w:rPr>
+          <w:color w:val="FF0000"/>
+          <w:lang w:val="es-ES"/>
+        </w:rPr>
+        <w:t>Exacto</w:t>
       </w:r>
     </w:p>
     <w:p>
@@ -113,8 +172,78 @@
         <w:rPr>
           <w:lang w:val="es-ES"/>
         </w:rPr>
-        <w:t>Con respecto al usuario Guest, lo que pensábamos hacer es que se inicie la aplicación siempre con este usuario y que si otro usuario quiere usar el sistema, ahí si este se hace el Login, ¿estaría bien?</w:t>
-      </w:r>
+        <w:t xml:space="preserve">Con respecto al usuario Guest, lo que pensábamos hacer es que se inicie la aplicación siempre con este usuario y que si otro usuario quiere usar el sistema, ahí si este se hace el </w:t>
+      </w:r>
+      <w:proofErr w:type="spellStart"/>
+      <w:r>
+        <w:rPr>
+          <w:lang w:val="es-ES"/>
+        </w:rPr>
+        <w:t>Login</w:t>
+      </w:r>
+      <w:proofErr w:type="spellEnd"/>
+      <w:r>
+        <w:rPr>
+          <w:lang w:val="es-ES"/>
+        </w:rPr>
+        <w:t>, ¿estaría bien?</w:t>
+      </w:r>
+    </w:p>
+    <w:p>
+      <w:pPr>
+        <w:pStyle w:val="Prrafodelista"/>
+        <w:ind w:left="360"/>
+        <w:rPr>
+          <w:color w:val="FF0000"/>
+          <w:sz w:val="20"/>
+          <w:szCs w:val="20"/>
+          <w:lang w:val="es-ES"/>
+        </w:rPr>
+      </w:pPr>
+      <w:r>
+        <w:rPr>
+          <w:rFonts w:ascii="Helvetica" w:hAnsi="Helvetica" w:cs="Helvetica"/>
+          <w:color w:val="FF0000"/>
+          <w:sz w:val="20"/>
+          <w:szCs w:val="20"/>
+          <w:shd w:val="clear" w:color="auto" w:fill="F6F7F8"/>
+        </w:rPr>
+        <w:t xml:space="preserve">.Lo que es correcto es en el </w:t>
+      </w:r>
+      <w:proofErr w:type="spellStart"/>
+      <w:r>
+        <w:rPr>
+          <w:rFonts w:ascii="Helvetica" w:hAnsi="Helvetica" w:cs="Helvetica"/>
+          <w:color w:val="FF0000"/>
+          <w:sz w:val="20"/>
+          <w:szCs w:val="20"/>
+          <w:shd w:val="clear" w:color="auto" w:fill="F6F7F8"/>
+        </w:rPr>
+        <w:t>login</w:t>
+      </w:r>
+      <w:proofErr w:type="spellEnd"/>
+      <w:r>
+        <w:rPr>
+          <w:rFonts w:ascii="Helvetica" w:hAnsi="Helvetica" w:cs="Helvetica"/>
+          <w:color w:val="FF0000"/>
+          <w:sz w:val="20"/>
+          <w:szCs w:val="20"/>
+          <w:shd w:val="clear" w:color="auto" w:fill="F6F7F8"/>
+        </w:rPr>
+        <w:t xml:space="preserve"> tener una opción de utilizar el usuario </w:t>
+      </w:r>
+      <w:proofErr w:type="spellStart"/>
+      <w:r>
+        <w:rPr>
+          <w:rFonts w:ascii="Helvetica" w:hAnsi="Helvetica" w:cs="Helvetica"/>
+          <w:color w:val="FF0000"/>
+          <w:sz w:val="20"/>
+          <w:szCs w:val="20"/>
+          <w:shd w:val="clear" w:color="auto" w:fill="F6F7F8"/>
+        </w:rPr>
+        <w:t>guest</w:t>
+      </w:r>
+      <w:proofErr w:type="spellEnd"/>
     </w:p>
     <w:p>
       <w:pPr>
@@ -144,6 +273,40 @@
     <w:p>
       <w:pPr>
         <w:pStyle w:val="Prrafodelista"/>
+        <w:ind w:left="360"/>
+        <w:rPr>
+          <w:color w:val="FF0000"/>
+          <w:sz w:val="20"/>
+          <w:szCs w:val="20"/>
+          <w:lang w:val="es-ES"/>
+        </w:rPr>
+      </w:pPr>
+      <w:r>
+        <w:rPr>
+          <w:rFonts w:ascii="Helvetica" w:hAnsi="Helvetica" w:cs="Helvetica"/>
+          <w:color w:val="FF0000"/>
+          <w:sz w:val="20"/>
+          <w:szCs w:val="20"/>
+          <w:shd w:val="clear" w:color="auto" w:fill="F6F7F8"/>
+        </w:rPr>
+        <w:t xml:space="preserve">Son varias </w:t>
+      </w:r>
+      <w:proofErr w:type="gramStart"/>
+      <w:r>
+        <w:rPr>
+          <w:rFonts w:ascii="Helvetica" w:hAnsi="Helvetica" w:cs="Helvetica"/>
+          <w:color w:val="FF0000"/>
+          <w:sz w:val="20"/>
+          <w:szCs w:val="20"/>
+          <w:shd w:val="clear" w:color="auto" w:fill="F6F7F8"/>
+        </w:rPr>
+        <w:t>la habitaciones</w:t>
+      </w:r>
+      <w:proofErr w:type="gramEnd"/>
+    </w:p>
+    <w:p>
+      <w:pPr>
+        <w:pStyle w:val="Prrafodelista"/>
         <w:numPr>
           <w:ilvl w:val="0"/>
           <w:numId w:val="2"/>
@@ -163,6 +326,52 @@
     <w:p>
       <w:pPr>
         <w:pStyle w:val="Prrafodelista"/>
+        <w:ind w:left="360"/>
+        <w:rPr>
+          <w:color w:val="FF0000"/>
+          <w:sz w:val="20"/>
+          <w:szCs w:val="20"/>
+          <w:lang w:val="es-ES"/>
+        </w:rPr>
+      </w:pPr>
+      <w:r>
+        <w:rPr>
+          <w:rFonts w:ascii="Helvetica" w:hAnsi="Helvetica" w:cs="Helvetica"/>
+          <w:color w:val="FF0000"/>
+          <w:sz w:val="20"/>
+          <w:szCs w:val="20"/>
+          <w:shd w:val="clear" w:color="auto" w:fill="F6F7F8"/>
+        </w:rPr>
+        <w:t xml:space="preserve">Si puede tener </w:t>
+      </w:r>
+      <w:proofErr w:type="spellStart"/>
+      <w:proofErr w:type="gramStart"/>
+      <w:r>
+        <w:rPr>
+          <w:rFonts w:ascii="Helvetica" w:hAnsi="Helvetica" w:cs="Helvetica"/>
+          <w:color w:val="FF0000"/>
+          <w:sz w:val="20"/>
+          <w:szCs w:val="20"/>
+          <w:shd w:val="clear" w:color="auto" w:fill="F6F7F8"/>
+        </w:rPr>
+        <w:t>mas</w:t>
+      </w:r>
+      <w:proofErr w:type="spellEnd"/>
+      <w:proofErr w:type="gramEnd"/>
+      <w:r>
+        <w:rPr>
+          <w:rFonts w:ascii="Helvetica" w:hAnsi="Helvetica" w:cs="Helvetica"/>
+          <w:color w:val="FF0000"/>
+          <w:sz w:val="20"/>
+          <w:szCs w:val="20"/>
+          <w:shd w:val="clear" w:color="auto" w:fill="F6F7F8"/>
+        </w:rPr>
+        <w:t xml:space="preserve"> de un rol</w:t>
+      </w:r>
+    </w:p>
+    <w:p>
+      <w:pPr>
+        <w:pStyle w:val="Prrafodelista"/>
         <w:numPr>
           <w:ilvl w:val="0"/>
           <w:numId w:val="2"/>
@@ -194,6 +403,72 @@
     <w:p>
       <w:pPr>
         <w:pStyle w:val="Prrafodelista"/>
+        <w:ind w:left="360"/>
+        <w:rPr>
+          <w:color w:val="FF0000"/>
+          <w:sz w:val="20"/>
+          <w:szCs w:val="20"/>
+          <w:lang w:val="es-ES"/>
+        </w:rPr>
+      </w:pPr>
+      <w:r>
+        <w:rPr>
+          <w:rFonts w:ascii="Helvetica" w:hAnsi="Helvetica" w:cs="Helvetica"/>
+          <w:color w:val="FF0000"/>
+          <w:sz w:val="20"/>
+          <w:szCs w:val="20"/>
+          <w:shd w:val="clear" w:color="auto" w:fill="F6F7F8"/>
+        </w:rPr>
+        <w:t xml:space="preserve">Cada usuario puede modificar su </w:t>
+      </w:r>
+      <w:proofErr w:type="spellStart"/>
+      <w:r>
+        <w:rPr>
+          <w:rFonts w:ascii="Helvetica" w:hAnsi="Helvetica" w:cs="Helvetica"/>
+          <w:color w:val="FF0000"/>
+          <w:sz w:val="20"/>
+          <w:szCs w:val="20"/>
+          <w:shd w:val="clear" w:color="auto" w:fill="F6F7F8"/>
+        </w:rPr>
+        <w:t>password</w:t>
+      </w:r>
+      <w:proofErr w:type="spellEnd"/>
+      <w:r>
+        <w:rPr>
+          <w:rFonts w:ascii="Helvetica" w:hAnsi="Helvetica" w:cs="Helvetica"/>
+          <w:color w:val="FF0000"/>
+          <w:sz w:val="20"/>
+          <w:szCs w:val="20"/>
+          <w:shd w:val="clear" w:color="auto" w:fill="F6F7F8"/>
+        </w:rPr>
+        <w:t xml:space="preserve">, y </w:t>
+      </w:r>
+      <w:proofErr w:type="spellStart"/>
+      <w:r>
+        <w:rPr>
+          <w:rFonts w:ascii="Helvetica" w:hAnsi="Helvetica" w:cs="Helvetica"/>
+          <w:color w:val="FF0000"/>
+          <w:sz w:val="20"/>
+          <w:szCs w:val="20"/>
+          <w:shd w:val="clear" w:color="auto" w:fill="F6F7F8"/>
+        </w:rPr>
+        <w:t>ademas</w:t>
+      </w:r>
+      <w:proofErr w:type="spellEnd"/>
+      <w:r>
+        <w:rPr>
+          <w:rFonts w:ascii="Helvetica" w:hAnsi="Helvetica" w:cs="Helvetica"/>
+          <w:color w:val="FF0000"/>
+          <w:sz w:val="20"/>
+          <w:szCs w:val="20"/>
+          <w:shd w:val="clear" w:color="auto" w:fill="F6F7F8"/>
+        </w:rPr>
+        <w:t xml:space="preserve"> el administrador puede modificar los usuarios.</w:t>
+      </w:r>
+    </w:p>
+    <w:p>
+      <w:pPr>
+        <w:pStyle w:val="Prrafodelista"/>
         <w:numPr>
           <w:ilvl w:val="0"/>
           <w:numId w:val="2"/>
@@ -226,6 +501,130 @@
           <w:lang w:val="es-ES"/>
         </w:rPr>
         <w:t xml:space="preserve"> y por lo que se puede inferir, hay uno solo (pasaporte).</w:t>
+      </w:r>
+    </w:p>
+    <w:p>
+      <w:pPr>
+        <w:pStyle w:val="Prrafodelista"/>
+        <w:ind w:left="360"/>
+        <w:rPr>
+          <w:color w:val="FF0000"/>
+          <w:lang w:val="es-ES"/>
+        </w:rPr>
+      </w:pPr>
+      <w:r>
+        <w:rPr>
+          <w:rFonts w:ascii="Helvetica" w:hAnsi="Helvetica" w:cs="Helvetica"/>
+          <w:color w:val="FF0000"/>
+          <w:sz w:val="16"/>
+          <w:szCs w:val="16"/>
+          <w:shd w:val="clear" w:color="auto" w:fill="F6F7F8"/>
+        </w:rPr>
+        <w:t xml:space="preserve">El tipo de documento es </w:t>
+      </w:r>
+      <w:proofErr w:type="spellStart"/>
+      <w:r>
+        <w:rPr>
+          <w:rFonts w:ascii="Helvetica" w:hAnsi="Helvetica" w:cs="Helvetica"/>
+          <w:color w:val="FF0000"/>
+          <w:sz w:val="16"/>
+          <w:szCs w:val="16"/>
+          <w:shd w:val="clear" w:color="auto" w:fill="F6F7F8"/>
+        </w:rPr>
+        <w:t>mas</w:t>
+      </w:r>
+      <w:proofErr w:type="spellEnd"/>
+      <w:r>
+        <w:rPr>
+          <w:rFonts w:ascii="Helvetica" w:hAnsi="Helvetica" w:cs="Helvetica"/>
+          <w:color w:val="FF0000"/>
+          <w:sz w:val="16"/>
+          <w:szCs w:val="16"/>
+          <w:shd w:val="clear" w:color="auto" w:fill="F6F7F8"/>
+        </w:rPr>
+        <w:t xml:space="preserve"> que nada para que tengan en cuenta en el</w:t>
+      </w:r>
+      <w:r>
+        <w:rPr>
+          <w:rStyle w:val="apple-converted-space"/>
+          <w:rFonts w:ascii="Helvetica" w:hAnsi="Helvetica" w:cs="Helvetica"/>
+          <w:color w:val="FF0000"/>
+          <w:sz w:val="16"/>
+          <w:szCs w:val="16"/>
+          <w:shd w:val="clear" w:color="auto" w:fill="F6F7F8"/>
+        </w:rPr>
+        <w:t> </w:t>
+      </w:r>
+      <w:r>
+        <w:rPr>
+          <w:rFonts w:ascii="Helvetica" w:hAnsi="Helvetica" w:cs="Helvetica"/>
+          <w:color w:val="FF0000"/>
+          <w:sz w:val="16"/>
+          <w:szCs w:val="16"/>
+        </w:rPr>
+        <w:br/>
+      </w:r>
+      <w:r>
+        <w:rPr>
+          <w:rFonts w:ascii="Helvetica" w:hAnsi="Helvetica" w:cs="Helvetica"/>
+          <w:color w:val="FF0000"/>
+          <w:sz w:val="16"/>
+          <w:szCs w:val="16"/>
+          <w:shd w:val="clear" w:color="auto" w:fill="F6F7F8"/>
+        </w:rPr>
+        <w:t xml:space="preserve">diseño de la base de datos, en </w:t>
+      </w:r>
+      <w:proofErr w:type="spellStart"/>
+      <w:r>
+        <w:rPr>
+          <w:rFonts w:ascii="Helvetica" w:hAnsi="Helvetica" w:cs="Helvetica"/>
+          <w:color w:val="FF0000"/>
+          <w:sz w:val="16"/>
+          <w:szCs w:val="16"/>
+          <w:shd w:val="clear" w:color="auto" w:fill="F6F7F8"/>
+        </w:rPr>
+        <w:t>le</w:t>
+      </w:r>
+      <w:proofErr w:type="spellEnd"/>
+      <w:r>
+        <w:rPr>
+          <w:rFonts w:ascii="Helvetica" w:hAnsi="Helvetica" w:cs="Helvetica"/>
+          <w:color w:val="FF0000"/>
+          <w:sz w:val="16"/>
+          <w:szCs w:val="16"/>
+          <w:shd w:val="clear" w:color="auto" w:fill="F6F7F8"/>
+        </w:rPr>
+        <w:t xml:space="preserve"> caso de la tabla maestra son</w:t>
+      </w:r>
+      <w:r>
+        <w:rPr>
+          <w:rStyle w:val="apple-converted-space"/>
+          <w:rFonts w:ascii="Helvetica" w:hAnsi="Helvetica" w:cs="Helvetica"/>
+          <w:color w:val="FF0000"/>
+          <w:sz w:val="16"/>
+          <w:szCs w:val="16"/>
+          <w:shd w:val="clear" w:color="auto" w:fill="F6F7F8"/>
+        </w:rPr>
+        <w:t> </w:t>
+      </w:r>
+      <w:r>
+        <w:rPr>
+          <w:rFonts w:ascii="Helvetica" w:hAnsi="Helvetica" w:cs="Helvetica"/>
+          <w:color w:val="FF0000"/>
+          <w:sz w:val="16"/>
+          <w:szCs w:val="16"/>
+        </w:rPr>
+        <w:br/>
+      </w:r>
+      <w:r>
+        <w:rPr>
+          <w:rFonts w:ascii="Helvetica" w:hAnsi="Helvetica" w:cs="Helvetica"/>
+          <w:color w:val="FF0000"/>
+          <w:sz w:val="16"/>
+          <w:szCs w:val="16"/>
+          <w:shd w:val="clear" w:color="auto" w:fill="F6F7F8"/>
+        </w:rPr>
+        <w:t>pasaportes.</w:t>
       </w:r>
     </w:p>
     <w:p>
@@ -990,6 +1389,11 @@
       <w:ind w:left="720"/>
       <w:contextualSpacing/>
     </w:pPr>
+  </w:style>
+  <w:style w:type="character" w:customStyle="1" w:styleId="apple-converted-space">
+    <w:name w:val="apple-converted-space"/>
+    <w:basedOn w:val="Fuentedeprrafopredeter"/>
+    <w:rsid w:val="0037664C"/>
   </w:style>
 </w:styles>
 </file>

</xml_diff>